<commit_message>
Added a little more explanation about including Header files
</commit_message>
<xml_diff>
--- a/Content/4-Introduction to Header Files and Making Classes - Copy.docx
+++ b/Content/4-Introduction to Header Files and Making Classes - Copy.docx
@@ -120,7 +120,7 @@
           <v:shape id="_x0000_i1025" type="#_x0000_t75" style="width:396.75pt;height:19.85pt" o:ole="">
             <v:imagedata r:id="rId6" o:title=""/>
           </v:shape>
-          <o:OLEObject Type="Embed" ProgID="Word.OpenDocumentText.12" ShapeID="_x0000_i1025" DrawAspect="Content" ObjectID="_1589718109" r:id="rId7"/>
+          <o:OLEObject Type="Embed" ProgID="Word.OpenDocumentText.12" ShapeID="_x0000_i1025" DrawAspect="Content" ObjectID="_1589720185" r:id="rId7"/>
         </w:object>
       </w:r>
     </w:p>
@@ -369,7 +369,7 @@
           <v:shape id="_x0000_i1026" type="#_x0000_t75" style="width:396.75pt;height:19.85pt" o:ole="">
             <v:imagedata r:id="rId8" o:title=""/>
           </v:shape>
-          <o:OLEObject Type="Embed" ProgID="Word.OpenDocumentText.12" ShapeID="_x0000_i1026" DrawAspect="Content" ObjectID="_1589718110" r:id="rId9"/>
+          <o:OLEObject Type="Embed" ProgID="Word.OpenDocumentText.12" ShapeID="_x0000_i1026" DrawAspect="Content" ObjectID="_1589720186" r:id="rId9"/>
         </w:object>
       </w:r>
     </w:p>
@@ -397,7 +397,7 @@
           <v:shape id="_x0000_i1027" type="#_x0000_t75" style="width:396.75pt;height:49.15pt" o:ole="">
             <v:imagedata r:id="rId10" o:title=""/>
           </v:shape>
-          <o:OLEObject Type="Embed" ProgID="Word.OpenDocumentText.12" ShapeID="_x0000_i1027" DrawAspect="Content" ObjectID="_1589718111" r:id="rId11"/>
+          <o:OLEObject Type="Embed" ProgID="Word.OpenDocumentText.12" ShapeID="_x0000_i1027" DrawAspect="Content" ObjectID="_1589720187" r:id="rId11"/>
         </w:object>
       </w:r>
     </w:p>
@@ -434,16 +434,6 @@
       <w:r>
         <w:t>does. We can now fill this with whatever code we want.</w:t>
       </w:r>
-    </w:p>
-    <w:p>
-      <w:pPr>
-        <w:spacing w:after="0"/>
-      </w:pPr>
-    </w:p>
-    <w:p>
-      <w:pPr>
-        <w:spacing w:after="0"/>
-      </w:pPr>
     </w:p>
     <w:p>
       <w:pPr>
@@ -481,6 +471,136 @@
       </w:pPr>
       <w:bookmarkStart w:id="3" w:name="_GoBack"/>
       <w:bookmarkEnd w:id="3"/>
+      <w:r>
+        <w:lastRenderedPageBreak/>
+        <w:t xml:space="preserve">Now we need to add the proper include to our other code files and we can access the class we have just created. In the file where you </w:t>
+      </w:r>
+      <w:r>
+        <w:rPr>
+          <w:color w:val="00B0F0"/>
+        </w:rPr>
+        <w:t>main</w:t>
+      </w:r>
+      <w:r>
+        <w:rPr>
+          <w:color w:val="00B0F0"/>
+        </w:rPr>
+        <w:t xml:space="preserve"> </w:t>
+      </w:r>
+      <w:r>
+        <w:t>is defined, add at the top an include to the Header file you created. Like:</w:t>
+      </w:r>
+    </w:p>
+    <w:p>
+      <w:pPr>
+        <w:spacing w:after="0"/>
+      </w:pPr>
+    </w:p>
+    <w:bookmarkStart w:id="4" w:name="_MON_1589719944"/>
+    <w:bookmarkEnd w:id="4"/>
+    <w:p>
+      <w:pPr>
+        <w:spacing w:after="0"/>
+      </w:pPr>
+      <w:r>
+        <w:object w:dxaOrig="9026" w:dyaOrig="456">
+          <v:shape id="_x0000_i1028" type="#_x0000_t75" style="width:396.75pt;height:19.85pt" o:ole="">
+            <v:imagedata r:id="rId12" o:title=""/>
+          </v:shape>
+          <o:OLEObject Type="Embed" ProgID="Word.OpenDocumentText.12" ShapeID="_x0000_i1028" DrawAspect="Content" ObjectID="_1589720188" r:id="rId13"/>
+        </w:object>
+      </w:r>
+    </w:p>
+    <w:p>
+      <w:pPr>
+        <w:spacing w:after="0"/>
+      </w:pPr>
+      <w:r>
+        <w:t xml:space="preserve">Notice how we are using quotation marks </w:t>
+      </w:r>
+      <w:r>
+        <w:rPr>
+          <w:color w:val="00B0F0"/>
+        </w:rPr>
+        <w:t>“”</w:t>
+      </w:r>
+      <w:r>
+        <w:t xml:space="preserve"> rather than </w:t>
+      </w:r>
+      <w:r>
+        <w:rPr>
+          <w:color w:val="00B0F0"/>
+        </w:rPr>
+        <w:t xml:space="preserve">&lt;&gt; </w:t>
+      </w:r>
+      <w:r>
+        <w:t xml:space="preserve">around the header file. This is due to how the pre-processor searches for the include files. Items that are part of the Standard Template Library have a pre-determined location set by Visual Studio, and are accessed with </w:t>
+      </w:r>
+      <w:r>
+        <w:rPr>
+          <w:color w:val="00B0F0"/>
+        </w:rPr>
+        <w:t>&lt;&gt;</w:t>
+      </w:r>
+      <w:r>
+        <w:t xml:space="preserve">. Items included with </w:t>
+      </w:r>
+      <w:r>
+        <w:rPr>
+          <w:color w:val="00B0F0"/>
+        </w:rPr>
+        <w:t xml:space="preserve">“” </w:t>
+      </w:r>
+      <w:r>
+        <w:t xml:space="preserve">are looked for in the same directory as the file attempting the include. </w:t>
+      </w:r>
+    </w:p>
+    <w:p>
+      <w:pPr>
+        <w:spacing w:after="0"/>
+      </w:pPr>
+    </w:p>
+    <w:p>
+      <w:pPr>
+        <w:spacing w:after="0"/>
+      </w:pPr>
+    </w:p>
+    <w:p>
+      <w:pPr>
+        <w:spacing w:after="0"/>
+      </w:pPr>
+    </w:p>
+    <w:p>
+      <w:pPr>
+        <w:spacing w:after="0"/>
+      </w:pPr>
+    </w:p>
+    <w:p>
+      <w:pPr>
+        <w:spacing w:after="0"/>
+      </w:pPr>
+    </w:p>
+    <w:p>
+      <w:pPr>
+        <w:spacing w:after="0"/>
+        <w:rPr>
+          <w:b/>
+        </w:rPr>
+      </w:pPr>
+      <w:r>
+        <w:rPr>
+          <w:b/>
+        </w:rPr>
+        <w:t>Exercises</w:t>
+      </w:r>
+    </w:p>
+    <w:p>
+      <w:pPr>
+        <w:spacing w:after="0"/>
+        <w:rPr>
+          <w:b/>
+        </w:rPr>
+      </w:pPr>
     </w:p>
     <w:sectPr>
       <w:pgSz w:w="11906" w:h="16838"/>

</xml_diff>